<commit_message>
actualización de la descipcion del juego
</commit_message>
<xml_diff>
--- a/0_JUEGO/DESCRIPCION_DEL_PROYECTO.docx
+++ b/0_JUEGO/DESCRIPCION_DEL_PROYECTO.docx
@@ -32,98 +32,8 @@
           </w:sdtEndPr>
           <w:sdtContent>
             <w:p>
-              <w:r>
-                <w:rPr>
-                  <w:noProof/>
-                  <w:lang w:eastAsia="es-MX"/>
-                </w:rPr>
-                <w:drawing>
-                  <wp:anchor distT="0" distB="0" distL="114300" distR="114300" simplePos="0" relativeHeight="251665408" behindDoc="0" locked="0" layoutInCell="1" allowOverlap="1" wp14:anchorId="35ED8C0D" wp14:editId="75228F62">
-                    <wp:simplePos x="0" y="0"/>
-                    <wp:positionH relativeFrom="margin">
-                      <wp:align>right</wp:align>
-                    </wp:positionH>
-                    <wp:positionV relativeFrom="paragraph">
-                      <wp:posOffset>5080</wp:posOffset>
-                    </wp:positionV>
-                    <wp:extent cx="5610225" cy="2800985"/>
-                    <wp:effectExtent l="0" t="0" r="9525" b="0"/>
-                    <wp:wrapNone/>
-                    <wp:docPr id="22" name="Imagen 22" descr="http://www.cedesoft.com.mx/images/contact1.jpg">
-                      <a:hlinkClick xmlns:a="http://schemas.openxmlformats.org/drawingml/2006/main" r:id="rId8"/>
-                    </wp:docPr>
-                    <wp:cNvGraphicFramePr>
-                      <a:graphicFrameLocks xmlns:a="http://schemas.openxmlformats.org/drawingml/2006/main" noChangeAspect="1"/>
-                    </wp:cNvGraphicFramePr>
-                    <a:graphic xmlns:a="http://schemas.openxmlformats.org/drawingml/2006/main">
-                      <a:graphicData uri="http://schemas.openxmlformats.org/drawingml/2006/picture">
-                        <pic:pic xmlns:pic="http://schemas.openxmlformats.org/drawingml/2006/picture">
-                          <pic:nvPicPr>
-                            <pic:cNvPr id="0" name="irc_mi" descr="http://www.cedesoft.com.mx/images/contact1.jpg">
-                              <a:hlinkClick r:id="rId8"/>
-                            </pic:cNvPr>
-                            <pic:cNvPicPr>
-                              <a:picLocks noChangeAspect="1" noChangeArrowheads="1"/>
-                            </pic:cNvPicPr>
-                          </pic:nvPicPr>
-                          <pic:blipFill>
-                            <a:blip r:embed="rId9">
-                              <a:extLst>
-                                <a:ext uri="{28A0092B-C50C-407E-A947-70E740481C1C}">
-                                  <a14:useLocalDpi xmlns:a14="http://schemas.microsoft.com/office/drawing/2010/main" val="0"/>
-                                </a:ext>
-                              </a:extLst>
-                            </a:blip>
-                            <a:srcRect/>
-                            <a:stretch>
-                              <a:fillRect/>
-                            </a:stretch>
-                          </pic:blipFill>
-                          <pic:spPr bwMode="auto">
-                            <a:xfrm>
-                              <a:off x="0" y="0"/>
-                              <a:ext cx="5610225" cy="2800985"/>
-                            </a:xfrm>
-                            <a:prstGeom prst="rect">
-                              <a:avLst/>
-                            </a:prstGeom>
-                            <a:noFill/>
-                          </pic:spPr>
-                        </pic:pic>
-                      </a:graphicData>
-                    </a:graphic>
-                    <wp14:sizeRelH relativeFrom="page">
-                      <wp14:pctWidth>0</wp14:pctWidth>
-                    </wp14:sizeRelH>
-                    <wp14:sizeRelV relativeFrom="page">
-                      <wp14:pctHeight>0</wp14:pctHeight>
-                    </wp14:sizeRelV>
-                  </wp:anchor>
-                </w:drawing>
-              </w:r>
-            </w:p>
-            <w:p>
               <w:pPr>
-                <w:spacing w:line="480" w:lineRule="auto"/>
-                <w:jc w:val="center"/>
-                <w:rPr>
-                  <w:rFonts w:cs="Arial"/>
-                  <w:b/>
-                  <w:sz w:val="28"/>
-                  <w:szCs w:val="24"/>
-                </w:rPr>
-              </w:pPr>
-            </w:p>
-            <w:p>
-              <w:pPr>
-                <w:spacing w:line="480" w:lineRule="auto"/>
-                <w:jc w:val="center"/>
-                <w:rPr>
-                  <w:rFonts w:cs="Arial"/>
-                  <w:b/>
-                  <w:sz w:val="28"/>
-                  <w:szCs w:val="24"/>
-                </w:rPr>
+                <w:spacing w:line="360" w:lineRule="auto"/>
               </w:pPr>
               <w:r>
                 <w:rPr>
@@ -131,15 +41,15 @@
                   <w:lang w:eastAsia="es-MX"/>
                 </w:rPr>
                 <w:drawing>
-                  <wp:anchor distT="0" distB="0" distL="114300" distR="114300" simplePos="0" relativeHeight="251666432" behindDoc="0" locked="0" layoutInCell="1" allowOverlap="1" wp14:anchorId="49E39970" wp14:editId="3B823AD3">
+                  <wp:anchor distT="0" distB="0" distL="114300" distR="114300" simplePos="0" relativeHeight="251666432" behindDoc="0" locked="0" layoutInCell="1" allowOverlap="1" wp14:anchorId="68798F03" wp14:editId="1A705E6D">
                     <wp:simplePos x="0" y="0"/>
                     <wp:positionH relativeFrom="column">
-                      <wp:posOffset>215900</wp:posOffset>
+                      <wp:posOffset>215265</wp:posOffset>
                     </wp:positionH>
                     <wp:positionV relativeFrom="paragraph">
-                      <wp:posOffset>-614680</wp:posOffset>
+                      <wp:posOffset>167005</wp:posOffset>
                     </wp:positionV>
-                    <wp:extent cx="5012055" cy="2553335"/>
+                    <wp:extent cx="5012055" cy="2476500"/>
                     <wp:effectExtent l="0" t="0" r="0" b="0"/>
                     <wp:wrapNone/>
                     <wp:docPr id="2" name="Imagen 2" descr="http://www.cedesoft.com.mx/images/contact1.jpg">
@@ -175,7 +85,7 @@
                           <pic:spPr bwMode="auto">
                             <a:xfrm>
                               <a:off x="0" y="0"/>
-                              <a:ext cx="5012055" cy="2553335"/>
+                              <a:ext cx="5012055" cy="2476500"/>
                             </a:xfrm>
                             <a:prstGeom prst="rect">
                               <a:avLst/>
@@ -197,7 +107,31 @@
             </w:p>
             <w:p>
               <w:pPr>
-                <w:spacing w:line="480" w:lineRule="auto"/>
+                <w:spacing w:line="360" w:lineRule="auto"/>
+                <w:jc w:val="center"/>
+                <w:rPr>
+                  <w:rFonts w:cs="Arial"/>
+                  <w:b/>
+                  <w:sz w:val="28"/>
+                  <w:szCs w:val="24"/>
+                </w:rPr>
+              </w:pPr>
+            </w:p>
+            <w:p>
+              <w:pPr>
+                <w:spacing w:line="360" w:lineRule="auto"/>
+                <w:jc w:val="center"/>
+                <w:rPr>
+                  <w:rFonts w:cs="Arial"/>
+                  <w:b/>
+                  <w:sz w:val="28"/>
+                  <w:szCs w:val="24"/>
+                </w:rPr>
+              </w:pPr>
+            </w:p>
+            <w:p>
+              <w:pPr>
+                <w:spacing w:line="360" w:lineRule="auto"/>
                 <w:jc w:val="center"/>
                 <w:rPr>
                   <w:rFonts w:cs="Arial"/>
@@ -210,13 +144,13 @@
             <w:p>
               <w:pPr>
                 <w:pStyle w:val="Puesto"/>
-                <w:spacing w:line="480" w:lineRule="auto"/>
+                <w:spacing w:line="360" w:lineRule="auto"/>
               </w:pPr>
             </w:p>
             <w:p>
               <w:pPr>
                 <w:pStyle w:val="Puesto"/>
-                <w:spacing w:line="480" w:lineRule="auto"/>
+                <w:spacing w:line="360" w:lineRule="auto"/>
                 <w:jc w:val="center"/>
                 <w:rPr>
                   <w:rFonts w:ascii="Arial" w:hAnsi="Arial" w:cs="Arial"/>
@@ -238,7 +172,7 @@
             <w:p>
               <w:pPr>
                 <w:pStyle w:val="Puesto"/>
-                <w:spacing w:line="480" w:lineRule="auto"/>
+                <w:spacing w:line="360" w:lineRule="auto"/>
                 <w:jc w:val="center"/>
                 <w:rPr>
                   <w:rFonts w:ascii="Arial" w:hAnsi="Arial" w:cs="Arial"/>
@@ -262,7 +196,7 @@
             <w:p>
               <w:pPr>
                 <w:pStyle w:val="TtulodeTDC"/>
-                <w:spacing w:line="480" w:lineRule="auto"/>
+                <w:spacing w:line="360" w:lineRule="auto"/>
                 <w:jc w:val="center"/>
                 <w:rPr>
                   <w:rFonts w:ascii="Arial" w:hAnsi="Arial" w:cs="Arial"/>
@@ -283,7 +217,7 @@
             </w:p>
             <w:p>
               <w:pPr>
-                <w:spacing w:line="480" w:lineRule="auto"/>
+                <w:spacing w:line="360" w:lineRule="auto"/>
                 <w:jc w:val="center"/>
                 <w:rPr>
                   <w:rFonts w:cs="Arial"/>
@@ -295,7 +229,7 @@
             </w:p>
             <w:p>
               <w:pPr>
-                <w:spacing w:line="480" w:lineRule="auto"/>
+                <w:spacing w:line="360" w:lineRule="auto"/>
                 <w:jc w:val="center"/>
                 <w:rPr>
                   <w:rStyle w:val="Ttulodellibro"/>
@@ -312,7 +246,7 @@
             </w:p>
             <w:p>
               <w:pPr>
-                <w:spacing w:line="480" w:lineRule="auto"/>
+                <w:spacing w:line="360" w:lineRule="auto"/>
                 <w:jc w:val="center"/>
                 <w:rPr>
                   <w:rStyle w:val="Ttulodellibro"/>
@@ -329,7 +263,7 @@
             </w:p>
             <w:p>
               <w:pPr>
-                <w:spacing w:line="480" w:lineRule="auto"/>
+                <w:spacing w:line="360" w:lineRule="auto"/>
                 <w:jc w:val="center"/>
                 <w:rPr>
                   <w:rStyle w:val="Ttulodellibro"/>
@@ -346,7 +280,7 @@
             </w:p>
             <w:p>
               <w:pPr>
-                <w:spacing w:line="480" w:lineRule="auto"/>
+                <w:spacing w:line="360" w:lineRule="auto"/>
                 <w:jc w:val="center"/>
                 <w:rPr>
                   <w:rStyle w:val="Ttulodellibro"/>
@@ -363,7 +297,7 @@
             </w:p>
             <w:p>
               <w:pPr>
-                <w:spacing w:line="480" w:lineRule="auto"/>
+                <w:spacing w:line="360" w:lineRule="auto"/>
                 <w:jc w:val="center"/>
                 <w:rPr>
                   <w:rFonts w:ascii="Arial" w:hAnsi="Arial" w:cs="Arial"/>
@@ -1017,6 +951,7 @@
           <w:sz w:val="28"/>
           <w:szCs w:val="28"/>
         </w:rPr>
+        <w:lastRenderedPageBreak/>
         <w:t>Sección I análisis del proyecto</w:t>
       </w:r>
       <w:bookmarkEnd w:id="0"/>
@@ -1168,7 +1103,23 @@
           <w:color w:val="000000" w:themeColor="text1"/>
           <w:shd w:val="clear" w:color="auto" w:fill="FFFFFF"/>
         </w:rPr>
-        <w:t>l objetivo de este proyecto es la creación y el desarrollo de un Videojuego el cual contara con una historia y será jugable para cualquier edad</w:t>
+        <w:t>l objetivo de este proyecto es la creación y el desarrollo de un Videojuego e</w:t>
+      </w:r>
+      <w:r>
+        <w:rPr>
+          <w:rFonts w:ascii="Arial" w:hAnsi="Arial" w:cs="Arial"/>
+          <w:color w:val="000000" w:themeColor="text1"/>
+          <w:shd w:val="clear" w:color="auto" w:fill="FFFFFF"/>
+        </w:rPr>
+        <w:t>l cual contara con una historia entendible</w:t>
+      </w:r>
+      <w:r>
+        <w:rPr>
+          <w:rFonts w:ascii="Arial" w:hAnsi="Arial" w:cs="Arial"/>
+          <w:color w:val="000000" w:themeColor="text1"/>
+          <w:shd w:val="clear" w:color="auto" w:fill="FFFFFF"/>
+        </w:rPr>
+        <w:t xml:space="preserve"> para cualquier edad</w:t>
       </w:r>
       <w:r>
         <w:rPr>
@@ -1202,6 +1153,41 @@
           <w:shd w:val="clear" w:color="auto" w:fill="FFFFFF"/>
         </w:rPr>
         <w:t xml:space="preserve"> y lograr atrapar al jugador dentro de ella.</w:t>
+      </w:r>
+    </w:p>
+    <w:p>
+      <w:pPr>
+        <w:spacing w:line="360" w:lineRule="auto"/>
+        <w:jc w:val="both"/>
+        <w:rPr>
+          <w:rFonts w:ascii="Arial" w:hAnsi="Arial" w:cs="Arial"/>
+          <w:color w:val="000000" w:themeColor="text1"/>
+          <w:shd w:val="clear" w:color="auto" w:fill="FFFFFF"/>
+        </w:rPr>
+      </w:pPr>
+      <w:r>
+        <w:rPr>
+          <w:rFonts w:ascii="Arial" w:hAnsi="Arial" w:cs="Arial"/>
+          <w:color w:val="000000" w:themeColor="text1"/>
+          <w:shd w:val="clear" w:color="auto" w:fill="FFFFFF"/>
+        </w:rPr>
+        <w:t>El juego</w:t>
+      </w:r>
+      <w:r>
+        <w:rPr>
+          <w:rFonts w:ascii="Arial" w:hAnsi="Arial" w:cs="Arial"/>
+          <w:color w:val="000000" w:themeColor="text1"/>
+          <w:shd w:val="clear" w:color="auto" w:fill="FFFFFF"/>
+        </w:rPr>
+        <w:t xml:space="preserve"> lost-dog</w:t>
+      </w:r>
+      <w:r>
+        <w:rPr>
+          <w:rFonts w:ascii="Arial" w:hAnsi="Arial" w:cs="Arial"/>
+          <w:color w:val="000000" w:themeColor="text1"/>
+          <w:shd w:val="clear" w:color="auto" w:fill="FFFFFF"/>
+        </w:rPr>
+        <w:t xml:space="preserve"> consta de la historia de una mascota (perro), la cual al despertar se da cuenta que su familia se muda de la casa y lo olvidan por la prisa de la mudanza, ante esta situación decide buscar a su amo a través de diferentes escenarios, los cuales le presentaran diferentes retos y obstáculos los cuales tendrá que evadir para lograr su objetivo.</w:t>
       </w:r>
     </w:p>
     <w:p>
@@ -1255,13 +1241,6 @@
       <w:pPr>
         <w:spacing w:line="360" w:lineRule="auto"/>
         <w:jc w:val="both"/>
-        <w:rPr>
-          <w:rFonts w:ascii="Arial" w:hAnsi="Arial" w:cs="Arial"/>
-          <w:color w:val="000000" w:themeColor="text1"/>
-          <w:shd w:val="clear" w:color="auto" w:fill="FFFFFF"/>
-        </w:rPr>
-      </w:pPr>
-      <w:r>
         <w:rPr>
           <w:rFonts w:ascii="Arial" w:hAnsi="Arial" w:cs="Arial"/>
           <w:color w:val="000000"/>
@@ -1269,8 +1248,7 @@
           <w:szCs w:val="21"/>
           <w:shd w:val="clear" w:color="auto" w:fill="FFFFFF"/>
         </w:rPr>
-        <w:t>El  juego surge en base a una idea</w:t>
-      </w:r>
+      </w:pPr>
       <w:r>
         <w:rPr>
           <w:rFonts w:ascii="Arial" w:hAnsi="Arial" w:cs="Arial"/>
@@ -1279,7 +1257,7 @@
           <w:szCs w:val="21"/>
           <w:shd w:val="clear" w:color="auto" w:fill="FFFFFF"/>
         </w:rPr>
-        <w:t>, entretener al usuario final</w:t>
+        <w:t>El  juego surge en base a una idea</w:t>
       </w:r>
       <w:r>
         <w:rPr>
@@ -1289,7 +1267,7 @@
           <w:szCs w:val="21"/>
           <w:shd w:val="clear" w:color="auto" w:fill="FFFFFF"/>
         </w:rPr>
-        <w:t>, y a partir de ella se desarroll</w:t>
+        <w:t>, entretener al usuario final</w:t>
       </w:r>
       <w:r>
         <w:rPr>
@@ -1299,7 +1277,7 @@
           <w:szCs w:val="21"/>
           <w:shd w:val="clear" w:color="auto" w:fill="FFFFFF"/>
         </w:rPr>
-        <w:t>ara</w:t>
+        <w:t>, y a partir de ella se desarroll</w:t>
       </w:r>
       <w:r>
         <w:rPr>
@@ -1309,7 +1287,7 @@
           <w:szCs w:val="21"/>
           <w:shd w:val="clear" w:color="auto" w:fill="FFFFFF"/>
         </w:rPr>
-        <w:t xml:space="preserve"> todo el  proyecto que logrará transformar nuestras ocurrencias en algo palpable. Obtener un juego original es algo impor</w:t>
+        <w:t>ara</w:t>
       </w:r>
       <w:r>
         <w:rPr>
@@ -1319,7 +1297,7 @@
           <w:szCs w:val="21"/>
           <w:shd w:val="clear" w:color="auto" w:fill="FFFFFF"/>
         </w:rPr>
-        <w:t>tante poder obtener algo nuevo,</w:t>
+        <w:t xml:space="preserve"> todo el  proyecto que logrará transformar nuestras ocurrencias en algo palpable. Obtener un juego original es algo impor</w:t>
       </w:r>
       <w:r>
         <w:rPr>
@@ -1329,7 +1307,7 @@
           <w:szCs w:val="21"/>
           <w:shd w:val="clear" w:color="auto" w:fill="FFFFFF"/>
         </w:rPr>
-        <w:t xml:space="preserve"> creativo</w:t>
+        <w:t>tante poder obtener algo nuevo,</w:t>
       </w:r>
       <w:r>
         <w:rPr>
@@ -1339,7 +1317,7 @@
           <w:szCs w:val="21"/>
           <w:shd w:val="clear" w:color="auto" w:fill="FFFFFF"/>
         </w:rPr>
-        <w:t xml:space="preserve"> y que aporte algo educativo</w:t>
+        <w:t xml:space="preserve"> creativo</w:t>
       </w:r>
       <w:r>
         <w:rPr>
@@ -1349,7 +1327,7 @@
           <w:szCs w:val="21"/>
           <w:shd w:val="clear" w:color="auto" w:fill="FFFFFF"/>
         </w:rPr>
-        <w:t xml:space="preserve"> para el público </w:t>
+        <w:t xml:space="preserve"> y que aporte algo educativo</w:t>
       </w:r>
       <w:r>
         <w:rPr>
@@ -1359,7 +1337,88 @@
           <w:szCs w:val="21"/>
           <w:shd w:val="clear" w:color="auto" w:fill="FFFFFF"/>
         </w:rPr>
+        <w:t xml:space="preserve"> para el público </w:t>
+      </w:r>
+      <w:r>
+        <w:rPr>
+          <w:rFonts w:ascii="Arial" w:hAnsi="Arial" w:cs="Arial"/>
+          <w:color w:val="000000"/>
+          <w:sz w:val="21"/>
+          <w:szCs w:val="21"/>
+          <w:shd w:val="clear" w:color="auto" w:fill="FFFFFF"/>
+        </w:rPr>
         <w:t>apoyándonos de ideas para saber qué es lo que al usuario le agrada y así no caer en los errores o fallos de los demás.</w:t>
+      </w:r>
+      <w:r>
+        <w:rPr>
+          <w:rFonts w:ascii="Arial" w:hAnsi="Arial" w:cs="Arial"/>
+          <w:color w:val="000000"/>
+          <w:sz w:val="21"/>
+          <w:szCs w:val="21"/>
+          <w:shd w:val="clear" w:color="auto" w:fill="FFFFFF"/>
+        </w:rPr>
+        <w:t xml:space="preserve"> </w:t>
+      </w:r>
+    </w:p>
+    <w:p>
+      <w:pPr>
+        <w:spacing w:line="360" w:lineRule="auto"/>
+        <w:jc w:val="both"/>
+        <w:rPr>
+          <w:rFonts w:ascii="Arial" w:hAnsi="Arial" w:cs="Arial"/>
+          <w:color w:val="000000" w:themeColor="text1"/>
+          <w:shd w:val="clear" w:color="auto" w:fill="FFFFFF"/>
+        </w:rPr>
+      </w:pPr>
+      <w:r>
+        <w:rPr>
+          <w:rFonts w:ascii="Arial" w:hAnsi="Arial" w:cs="Arial"/>
+          <w:color w:val="000000"/>
+          <w:sz w:val="21"/>
+          <w:szCs w:val="21"/>
+          <w:shd w:val="clear" w:color="auto" w:fill="FFFFFF"/>
+        </w:rPr>
+        <w:t xml:space="preserve">Actualmente los valores en la sociedad están desvirtuados </w:t>
+      </w:r>
+      <w:r>
+        <w:rPr>
+          <w:rFonts w:ascii="Arial" w:hAnsi="Arial" w:cs="Arial"/>
+          <w:color w:val="000000"/>
+          <w:sz w:val="21"/>
+          <w:szCs w:val="21"/>
+          <w:shd w:val="clear" w:color="auto" w:fill="FFFFFF"/>
+        </w:rPr>
+        <w:t>por ello se espera reforzar el valor de la amistad</w:t>
+      </w:r>
+      <w:r>
+        <w:rPr>
+          <w:rFonts w:ascii="Arial" w:hAnsi="Arial" w:cs="Arial"/>
+          <w:color w:val="000000"/>
+          <w:sz w:val="21"/>
+          <w:szCs w:val="21"/>
+          <w:shd w:val="clear" w:color="auto" w:fill="FFFFFF"/>
+        </w:rPr>
+        <w:t xml:space="preserve"> y la lealtad</w:t>
+      </w:r>
+      <w:r>
+        <w:rPr>
+          <w:rFonts w:ascii="Arial" w:hAnsi="Arial" w:cs="Arial"/>
+          <w:color w:val="000000"/>
+          <w:sz w:val="21"/>
+          <w:szCs w:val="21"/>
+          <w:shd w:val="clear" w:color="auto" w:fill="FFFFFF"/>
+        </w:rPr>
+        <w:t xml:space="preserve"> a través de este videojuego en el cual se muestran no solo uno sino varios</w:t>
+      </w:r>
+      <w:r>
+        <w:rPr>
+          <w:rFonts w:ascii="Arial" w:hAnsi="Arial" w:cs="Arial"/>
+          <w:color w:val="000000"/>
+          <w:sz w:val="21"/>
+          <w:szCs w:val="21"/>
+          <w:shd w:val="clear" w:color="auto" w:fill="FFFFFF"/>
+        </w:rPr>
+        <w:t xml:space="preserve"> valores a lo largo de el mismo, con lo cual se espera enseñar y fomentar los lazos de amistad y ayudar a concientizar a la sociedad sobre los mismos.</w:t>
       </w:r>
     </w:p>
     <w:p>
@@ -1386,6 +1445,7 @@
           <w:szCs w:val="28"/>
           <w:shd w:val="clear" w:color="auto" w:fill="FFFFFF"/>
         </w:rPr>
+        <w:lastRenderedPageBreak/>
         <w:t xml:space="preserve">1.3 </w:t>
       </w:r>
       <w:r>
@@ -1494,15 +1554,15 @@
           <w:color w:val="000000" w:themeColor="text1"/>
           <w:shd w:val="clear" w:color="auto" w:fill="FFFFFF"/>
         </w:rPr>
-        <w:t>de igual forma se utilizaran herramientas como Photoshop</w:t>
-      </w:r>
-      <w:r>
-        <w:rPr>
-          <w:rFonts w:ascii="Arial" w:hAnsi="Arial" w:cs="Arial"/>
-          <w:color w:val="000000" w:themeColor="text1"/>
-          <w:shd w:val="clear" w:color="auto" w:fill="FFFFFF"/>
-        </w:rPr>
-        <w:t xml:space="preserve"> </w:t>
+        <w:t>de igual forma se</w:t>
+      </w:r>
+      <w:r>
+        <w:rPr>
+          <w:rFonts w:ascii="Arial" w:hAnsi="Arial" w:cs="Arial"/>
+          <w:color w:val="000000" w:themeColor="text1"/>
+          <w:shd w:val="clear" w:color="auto" w:fill="FFFFFF"/>
+        </w:rPr>
+        <w:t xml:space="preserve"> utilizaran herramientas como Paint e Inkscape </w:t>
       </w:r>
       <w:r>
         <w:rPr>
@@ -1574,72 +1634,79 @@
           <w:color w:val="000000" w:themeColor="text1"/>
           <w:shd w:val="clear" w:color="auto" w:fill="FFFFFF"/>
         </w:rPr>
-        <w:t xml:space="preserve">para </w:t>
-      </w:r>
-      <w:r>
-        <w:rPr>
-          <w:rFonts w:ascii="Arial" w:hAnsi="Arial" w:cs="Arial"/>
-          <w:color w:val="000000" w:themeColor="text1"/>
-          <w:shd w:val="clear" w:color="auto" w:fill="FFFFFF"/>
-        </w:rPr>
-        <w:lastRenderedPageBreak/>
-        <w:t>cualquier edad,</w:t>
-      </w:r>
-      <w:r>
-        <w:rPr>
-          <w:rFonts w:ascii="Arial" w:hAnsi="Arial" w:cs="Arial"/>
-          <w:color w:val="000000" w:themeColor="text1"/>
-          <w:shd w:val="clear" w:color="auto" w:fill="FFFFFF"/>
-        </w:rPr>
-        <w:t xml:space="preserve"> ya que contendrá  una historia  </w:t>
-      </w:r>
-      <w:r>
-        <w:rPr>
-          <w:rFonts w:ascii="Arial" w:hAnsi="Arial" w:cs="Arial"/>
-          <w:color w:val="000000" w:themeColor="text1"/>
-          <w:shd w:val="clear" w:color="auto" w:fill="FFFFFF"/>
-        </w:rPr>
-        <w:t>haci</w:t>
-      </w:r>
-      <w:r>
-        <w:rPr>
-          <w:rFonts w:ascii="Arial" w:hAnsi="Arial" w:cs="Arial"/>
-          <w:color w:val="000000" w:themeColor="text1"/>
-          <w:shd w:val="clear" w:color="auto" w:fill="FFFFFF"/>
-        </w:rPr>
-        <w:t>éndo</w:t>
-      </w:r>
-      <w:r>
-        <w:rPr>
-          <w:rFonts w:ascii="Arial" w:hAnsi="Arial" w:cs="Arial"/>
-          <w:color w:val="000000" w:themeColor="text1"/>
-          <w:shd w:val="clear" w:color="auto" w:fill="FFFFFF"/>
-        </w:rPr>
-        <w:t>lo</w:t>
-      </w:r>
-      <w:r>
-        <w:rPr>
-          <w:rFonts w:ascii="Arial" w:hAnsi="Arial" w:cs="Arial"/>
-          <w:color w:val="000000" w:themeColor="text1"/>
-          <w:shd w:val="clear" w:color="auto" w:fill="FFFFFF"/>
-        </w:rPr>
-        <w:t xml:space="preserve"> entretenido para el jugador teniendo una facilidad de juego</w:t>
-      </w:r>
-      <w:r>
-        <w:rPr>
-          <w:rFonts w:ascii="Arial" w:hAnsi="Arial" w:cs="Arial"/>
-          <w:color w:val="000000" w:themeColor="text1"/>
-          <w:shd w:val="clear" w:color="auto" w:fill="FFFFFF"/>
-        </w:rPr>
-        <w:t xml:space="preserve"> y resaltando el valores como la amistad dentro del mismo</w:t>
-      </w:r>
-      <w:r>
-        <w:rPr>
-          <w:rFonts w:ascii="Arial" w:hAnsi="Arial" w:cs="Arial"/>
-          <w:color w:val="000000" w:themeColor="text1"/>
-          <w:shd w:val="clear" w:color="auto" w:fill="FFFFFF"/>
-        </w:rPr>
-        <w:t>.</w:t>
+        <w:t>para cualquier edad,</w:t>
+      </w:r>
+      <w:r>
+        <w:rPr>
+          <w:rFonts w:ascii="Arial" w:hAnsi="Arial" w:cs="Arial"/>
+          <w:color w:val="000000" w:themeColor="text1"/>
+          <w:shd w:val="clear" w:color="auto" w:fill="FFFFFF"/>
+        </w:rPr>
+        <w:t xml:space="preserve"> ya que contendrá  una historia</w:t>
+      </w:r>
+      <w:r>
+        <w:rPr>
+          <w:rFonts w:ascii="Arial" w:hAnsi="Arial" w:cs="Arial"/>
+          <w:color w:val="000000" w:themeColor="text1"/>
+          <w:shd w:val="clear" w:color="auto" w:fill="FFFFFF"/>
+        </w:rPr>
+        <w:t xml:space="preserve"> en la cual una familia al mudarse de casa olvida a su mascota, la cual tendrá que pasar a través de diferentes obstáculos para poder llegar con ellos, demostrando que la amistad y el amor que tiene hacia ellos puede superar todo, de esta manera el juego mantendrá al usuario entretenido con la historia y </w:t>
+      </w:r>
+      <w:r>
+        <w:rPr>
+          <w:rFonts w:ascii="Arial" w:hAnsi="Arial" w:cs="Arial"/>
+          <w:color w:val="000000" w:themeColor="text1"/>
+          <w:shd w:val="clear" w:color="auto" w:fill="FFFFFF"/>
+        </w:rPr>
+        <w:t>reforzara los</w:t>
+      </w:r>
+      <w:r>
+        <w:rPr>
+          <w:rFonts w:ascii="Arial" w:hAnsi="Arial" w:cs="Arial"/>
+          <w:color w:val="000000" w:themeColor="text1"/>
+          <w:shd w:val="clear" w:color="auto" w:fill="FFFFFF"/>
+        </w:rPr>
+        <w:t xml:space="preserve"> valor</w:t>
+      </w:r>
+      <w:r>
+        <w:rPr>
+          <w:rFonts w:ascii="Arial" w:hAnsi="Arial" w:cs="Arial"/>
+          <w:color w:val="000000" w:themeColor="text1"/>
+          <w:shd w:val="clear" w:color="auto" w:fill="FFFFFF"/>
+        </w:rPr>
+        <w:t xml:space="preserve">es de </w:t>
+      </w:r>
+      <w:r>
+        <w:rPr>
+          <w:rFonts w:ascii="Arial" w:hAnsi="Arial" w:cs="Arial"/>
+          <w:color w:val="000000" w:themeColor="text1"/>
+          <w:shd w:val="clear" w:color="auto" w:fill="FFFFFF"/>
+        </w:rPr>
+        <w:t>amistad</w:t>
+      </w:r>
+      <w:r>
+        <w:rPr>
+          <w:rFonts w:ascii="Arial" w:hAnsi="Arial" w:cs="Arial"/>
+          <w:color w:val="000000" w:themeColor="text1"/>
+          <w:shd w:val="clear" w:color="auto" w:fill="FFFFFF"/>
+        </w:rPr>
+        <w:t xml:space="preserve"> y lealtad</w:t>
+      </w:r>
+      <w:r>
+        <w:rPr>
+          <w:rFonts w:ascii="Arial" w:hAnsi="Arial" w:cs="Arial"/>
+          <w:color w:val="000000" w:themeColor="text1"/>
+          <w:shd w:val="clear" w:color="auto" w:fill="FFFFFF"/>
+        </w:rPr>
+        <w:t xml:space="preserve"> a lo largo de la misma</w:t>
+      </w:r>
+      <w:r>
+        <w:rPr>
+          <w:rFonts w:ascii="Arial" w:hAnsi="Arial" w:cs="Arial"/>
+          <w:color w:val="000000" w:themeColor="text1"/>
+          <w:shd w:val="clear" w:color="auto" w:fill="FFFFFF"/>
+        </w:rPr>
+        <w:t xml:space="preserve">. </w:t>
       </w:r>
     </w:p>
     <w:p>
@@ -1698,120 +1765,52 @@
           <w:sz w:val="24"/>
           <w:szCs w:val="24"/>
         </w:rPr>
-        <w:t>Objetivo General</w:t>
-      </w:r>
-    </w:p>
-    <w:p>
-      <w:pPr>
-        <w:spacing w:line="360" w:lineRule="auto"/>
-        <w:jc w:val="both"/>
-        <w:rPr>
-          <w:rFonts w:ascii="Arial" w:hAnsi="Arial" w:cs="Arial"/>
-          <w:color w:val="000000" w:themeColor="text1"/>
-          <w:shd w:val="clear" w:color="auto" w:fill="FFFFFF"/>
-        </w:rPr>
-      </w:pPr>
-      <w:r>
-        <w:rPr>
-          <w:rFonts w:ascii="Arial" w:hAnsi="Arial" w:cs="Arial"/>
-          <w:color w:val="000000" w:themeColor="text1"/>
-          <w:shd w:val="clear" w:color="auto" w:fill="FFFFFF"/>
-        </w:rPr>
-        <w:t>El principal objetiv</w:t>
-      </w:r>
-      <w:r>
-        <w:rPr>
-          <w:rFonts w:ascii="Arial" w:hAnsi="Arial" w:cs="Arial"/>
-          <w:color w:val="000000" w:themeColor="text1"/>
-          <w:shd w:val="clear" w:color="auto" w:fill="FFFFFF"/>
-        </w:rPr>
-        <w:t>o</w:t>
-      </w:r>
-      <w:r>
-        <w:rPr>
-          <w:rFonts w:ascii="Arial" w:hAnsi="Arial" w:cs="Arial"/>
-          <w:color w:val="000000" w:themeColor="text1"/>
-          <w:shd w:val="clear" w:color="auto" w:fill="FFFFFF"/>
-        </w:rPr>
-        <w:t xml:space="preserve"> es  lograr que el juego sea entretenido para el usuario provocando </w:t>
-      </w:r>
-      <w:r>
-        <w:rPr>
-          <w:rFonts w:ascii="Arial" w:hAnsi="Arial" w:cs="Arial"/>
-          <w:color w:val="000000" w:themeColor="text1"/>
-          <w:shd w:val="clear" w:color="auto" w:fill="FFFFFF"/>
-        </w:rPr>
-        <w:t xml:space="preserve">a incitar </w:t>
-      </w:r>
-      <w:r>
-        <w:rPr>
-          <w:rFonts w:ascii="Arial" w:hAnsi="Arial" w:cs="Arial"/>
-          <w:color w:val="000000" w:themeColor="text1"/>
-          <w:shd w:val="clear" w:color="auto" w:fill="FFFFFF"/>
-        </w:rPr>
-        <w:t xml:space="preserve">a jugar varias veces </w:t>
-      </w:r>
-      <w:r>
-        <w:rPr>
-          <w:rFonts w:ascii="Arial" w:hAnsi="Arial" w:cs="Arial"/>
-          <w:color w:val="000000" w:themeColor="text1"/>
-          <w:shd w:val="clear" w:color="auto" w:fill="FFFFFF"/>
-        </w:rPr>
-        <w:t xml:space="preserve"> y así poder adquirir más usuarios quienes</w:t>
-      </w:r>
-      <w:r>
-        <w:rPr>
-          <w:rFonts w:ascii="Arial" w:hAnsi="Arial" w:cs="Arial"/>
-          <w:color w:val="000000" w:themeColor="text1"/>
-          <w:shd w:val="clear" w:color="auto" w:fill="FFFFFF"/>
-        </w:rPr>
-        <w:t xml:space="preserve"> se interesen por el mismo, </w:t>
-      </w:r>
-      <w:r>
-        <w:rPr>
-          <w:rFonts w:ascii="Arial" w:hAnsi="Arial" w:cs="Arial"/>
-          <w:color w:val="000000" w:themeColor="text1"/>
-          <w:shd w:val="clear" w:color="auto" w:fill="FFFFFF"/>
-        </w:rPr>
-        <w:t>siendo así una fuente de negocio</w:t>
-      </w:r>
-      <w:r>
-        <w:rPr>
-          <w:rFonts w:ascii="Arial" w:hAnsi="Arial" w:cs="Arial"/>
-          <w:color w:val="000000" w:themeColor="text1"/>
-          <w:shd w:val="clear" w:color="auto" w:fill="FFFFFF"/>
-        </w:rPr>
-        <w:t xml:space="preserve"> al poder comercializarse si se presenta la oportunidad y tiene la aceptación deseada</w:t>
-      </w:r>
-      <w:r>
-        <w:rPr>
-          <w:rFonts w:ascii="Arial" w:hAnsi="Arial" w:cs="Arial"/>
-          <w:color w:val="000000" w:themeColor="text1"/>
-          <w:shd w:val="clear" w:color="auto" w:fill="FFFFFF"/>
-        </w:rPr>
-        <w:t>.</w:t>
-      </w:r>
-    </w:p>
-    <w:p>
-      <w:pPr>
-        <w:spacing w:line="360" w:lineRule="auto"/>
-        <w:jc w:val="both"/>
-        <w:rPr>
-          <w:rFonts w:ascii="Arial" w:hAnsi="Arial" w:cs="Arial"/>
-          <w:color w:val="000000" w:themeColor="text1"/>
-          <w:shd w:val="clear" w:color="auto" w:fill="FFFFFF"/>
-        </w:rPr>
-      </w:pPr>
-    </w:p>
-    <w:p>
-      <w:pPr>
-        <w:pStyle w:val="Ttulo1"/>
-        <w:spacing w:line="360" w:lineRule="auto"/>
-        <w:jc w:val="both"/>
-        <w:rPr>
-          <w:rFonts w:ascii="Arial" w:hAnsi="Arial" w:cs="Arial"/>
-          <w:b/>
-          <w:color w:val="000000" w:themeColor="text1"/>
+        <w:t>Metas</w:t>
+      </w:r>
+    </w:p>
+    <w:p>
+      <w:pPr>
+        <w:jc w:val="both"/>
+        <w:rPr>
+          <w:rFonts w:ascii="Arial" w:hAnsi="Arial" w:cs="Arial"/>
+        </w:rPr>
+      </w:pPr>
+      <w:r>
+        <w:rPr>
+          <w:rFonts w:ascii="Arial" w:hAnsi="Arial" w:cs="Arial"/>
+        </w:rPr>
+        <w:t>Mostrar los valores de amistad y lealtad a lo largo del juego.</w:t>
+      </w:r>
+    </w:p>
+    <w:p>
+      <w:pPr>
+        <w:jc w:val="both"/>
+        <w:rPr>
+          <w:rFonts w:ascii="Arial" w:hAnsi="Arial" w:cs="Arial"/>
+        </w:rPr>
+      </w:pPr>
+      <w:r>
+        <w:rPr>
+          <w:rFonts w:ascii="Arial" w:hAnsi="Arial" w:cs="Arial"/>
+        </w:rPr>
+        <w:t>Diseñar personajes y escenarios que sean gráficamente agradables</w:t>
+      </w:r>
+    </w:p>
+    <w:p>
+      <w:pPr>
+        <w:jc w:val="both"/>
+        <w:rPr>
+          <w:rFonts w:ascii="Arial" w:hAnsi="Arial" w:cs="Arial"/>
+        </w:rPr>
+      </w:pPr>
+    </w:p>
+    <w:p>
+      <w:pPr>
+        <w:spacing w:line="360" w:lineRule="auto"/>
+        <w:jc w:val="both"/>
+        <w:rPr>
+          <w:rFonts w:ascii="Arial" w:hAnsi="Arial" w:cs="Arial"/>
+          <w:b/>
           <w:sz w:val="24"/>
           <w:szCs w:val="24"/>
         </w:rPr>
@@ -1820,14 +1819,137 @@
         <w:rPr>
           <w:rFonts w:ascii="Arial" w:hAnsi="Arial" w:cs="Arial"/>
           <w:b/>
-          <w:color w:val="000000" w:themeColor="text1"/>
           <w:sz w:val="24"/>
           <w:szCs w:val="24"/>
-          <w:shd w:val="clear" w:color="auto" w:fill="FFFFFF"/>
-        </w:rPr>
-        <w:t xml:space="preserve">1.5 </w:t>
-      </w:r>
-      <w:r>
+        </w:rPr>
+        <w:t>Objetivo General</w:t>
+      </w:r>
+    </w:p>
+    <w:p>
+      <w:pPr>
+        <w:spacing w:line="360" w:lineRule="auto"/>
+        <w:jc w:val="both"/>
+        <w:rPr>
+          <w:rFonts w:ascii="Arial" w:hAnsi="Arial" w:cs="Arial"/>
+          <w:color w:val="000000" w:themeColor="text1"/>
+          <w:shd w:val="clear" w:color="auto" w:fill="FFFFFF"/>
+        </w:rPr>
+      </w:pPr>
+      <w:r>
+        <w:rPr>
+          <w:rFonts w:ascii="Arial" w:hAnsi="Arial" w:cs="Arial"/>
+          <w:color w:val="000000" w:themeColor="text1"/>
+          <w:shd w:val="clear" w:color="auto" w:fill="FFFFFF"/>
+        </w:rPr>
+        <w:t>El principal objetiv</w:t>
+      </w:r>
+      <w:r>
+        <w:rPr>
+          <w:rFonts w:ascii="Arial" w:hAnsi="Arial" w:cs="Arial"/>
+          <w:color w:val="000000" w:themeColor="text1"/>
+          <w:shd w:val="clear" w:color="auto" w:fill="FFFFFF"/>
+        </w:rPr>
+        <w:t>o</w:t>
+      </w:r>
+      <w:r>
+        <w:rPr>
+          <w:rFonts w:ascii="Arial" w:hAnsi="Arial" w:cs="Arial"/>
+          <w:color w:val="000000" w:themeColor="text1"/>
+          <w:shd w:val="clear" w:color="auto" w:fill="FFFFFF"/>
+        </w:rPr>
+        <w:t xml:space="preserve"> es  lograr que el juego sea entretenido para el usuario provocando </w:t>
+      </w:r>
+      <w:r>
+        <w:rPr>
+          <w:rFonts w:ascii="Arial" w:hAnsi="Arial" w:cs="Arial"/>
+          <w:color w:val="000000" w:themeColor="text1"/>
+          <w:shd w:val="clear" w:color="auto" w:fill="FFFFFF"/>
+        </w:rPr>
+        <w:t xml:space="preserve">a incitar </w:t>
+      </w:r>
+      <w:r>
+        <w:rPr>
+          <w:rFonts w:ascii="Arial" w:hAnsi="Arial" w:cs="Arial"/>
+          <w:color w:val="000000" w:themeColor="text1"/>
+          <w:shd w:val="clear" w:color="auto" w:fill="FFFFFF"/>
+        </w:rPr>
+        <w:t xml:space="preserve">a jugar varias veces </w:t>
+      </w:r>
+      <w:r>
+        <w:rPr>
+          <w:rFonts w:ascii="Arial" w:hAnsi="Arial" w:cs="Arial"/>
+          <w:color w:val="000000" w:themeColor="text1"/>
+          <w:shd w:val="clear" w:color="auto" w:fill="FFFFFF"/>
+        </w:rPr>
+        <w:t xml:space="preserve"> y así poder adquirir más usuarios quienes</w:t>
+      </w:r>
+      <w:r>
+        <w:rPr>
+          <w:rFonts w:ascii="Arial" w:hAnsi="Arial" w:cs="Arial"/>
+          <w:color w:val="000000" w:themeColor="text1"/>
+          <w:shd w:val="clear" w:color="auto" w:fill="FFFFFF"/>
+        </w:rPr>
+        <w:t xml:space="preserve"> se interesen por el mismo, </w:t>
+      </w:r>
+      <w:r>
+        <w:rPr>
+          <w:rFonts w:ascii="Arial" w:hAnsi="Arial" w:cs="Arial"/>
+          <w:color w:val="000000" w:themeColor="text1"/>
+          <w:shd w:val="clear" w:color="auto" w:fill="FFFFFF"/>
+        </w:rPr>
+        <w:t xml:space="preserve">siendo así una </w:t>
+      </w:r>
+      <w:r>
+        <w:rPr>
+          <w:rFonts w:ascii="Arial" w:hAnsi="Arial" w:cs="Arial"/>
+          <w:color w:val="000000" w:themeColor="text1"/>
+          <w:shd w:val="clear" w:color="auto" w:fill="FFFFFF"/>
+        </w:rPr>
+        <w:t>manera de fomentar valores entre los diferentes jugadores.</w:t>
+      </w:r>
+    </w:p>
+    <w:p>
+      <w:pPr>
+        <w:spacing w:line="360" w:lineRule="auto"/>
+        <w:jc w:val="both"/>
+        <w:rPr>
+          <w:rFonts w:ascii="Arial" w:hAnsi="Arial" w:cs="Arial"/>
+          <w:color w:val="000000" w:themeColor="text1"/>
+          <w:shd w:val="clear" w:color="auto" w:fill="FFFFFF"/>
+        </w:rPr>
+      </w:pPr>
+      <w:r>
+        <w:rPr>
+          <w:rFonts w:ascii="Arial" w:hAnsi="Arial" w:cs="Arial"/>
+          <w:color w:val="000000" w:themeColor="text1"/>
+          <w:shd w:val="clear" w:color="auto" w:fill="FFFFFF"/>
+        </w:rPr>
+        <w:t xml:space="preserve">Dentro del juego el objetivo general del mismo es ayudar a la el personaje a pasar a </w:t>
+      </w:r>
+      <w:r>
+        <w:rPr>
+          <w:rFonts w:ascii="Arial" w:hAnsi="Arial" w:cs="Arial"/>
+          <w:color w:val="000000" w:themeColor="text1"/>
+          <w:shd w:val="clear" w:color="auto" w:fill="FFFFFF"/>
+        </w:rPr>
+        <w:t>través</w:t>
+      </w:r>
+      <w:r>
+        <w:rPr>
+          <w:rFonts w:ascii="Arial" w:hAnsi="Arial" w:cs="Arial"/>
+          <w:color w:val="000000" w:themeColor="text1"/>
+          <w:shd w:val="clear" w:color="auto" w:fill="FFFFFF"/>
+        </w:rPr>
+        <w:t xml:space="preserve"> de los niveles esquivando los obstáculos que se le presenten para lograr encontrar a su dueño.</w:t>
+      </w:r>
+      <w:bookmarkStart w:id="5" w:name="_GoBack"/>
+      <w:bookmarkEnd w:id="5"/>
+    </w:p>
+    <w:p>
+      <w:pPr>
+        <w:pStyle w:val="Ttulo1"/>
+        <w:spacing w:line="360" w:lineRule="auto"/>
+        <w:jc w:val="both"/>
         <w:rPr>
           <w:rFonts w:ascii="Arial" w:hAnsi="Arial" w:cs="Arial"/>
           <w:b/>
@@ -1835,6 +1957,26 @@
           <w:sz w:val="24"/>
           <w:szCs w:val="24"/>
         </w:rPr>
+      </w:pPr>
+      <w:r>
+        <w:rPr>
+          <w:rFonts w:ascii="Arial" w:hAnsi="Arial" w:cs="Arial"/>
+          <w:b/>
+          <w:color w:val="000000" w:themeColor="text1"/>
+          <w:sz w:val="24"/>
+          <w:szCs w:val="24"/>
+          <w:shd w:val="clear" w:color="auto" w:fill="FFFFFF"/>
+        </w:rPr>
+        <w:t xml:space="preserve">1.5 </w:t>
+      </w:r>
+      <w:r>
+        <w:rPr>
+          <w:rFonts w:ascii="Arial" w:hAnsi="Arial" w:cs="Arial"/>
+          <w:b/>
+          <w:color w:val="000000" w:themeColor="text1"/>
+          <w:sz w:val="24"/>
+          <w:szCs w:val="24"/>
+        </w:rPr>
         <w:t>Alcances y limitaciones del Proyecto</w:t>
       </w:r>
     </w:p>
@@ -1842,287 +1984,389 @@
       <w:pPr>
         <w:spacing w:line="360" w:lineRule="auto"/>
         <w:jc w:val="both"/>
-      </w:pPr>
-    </w:p>
-    <w:tbl>
-      <w:tblPr>
-        <w:tblStyle w:val="TableGrid"/>
-        <w:tblW w:w="8638" w:type="dxa"/>
-        <w:tblInd w:w="801" w:type="dxa"/>
-        <w:tblCellMar>
-          <w:top w:w="91" w:type="dxa"/>
-          <w:left w:w="70" w:type="dxa"/>
-          <w:right w:w="115" w:type="dxa"/>
-        </w:tblCellMar>
-        <w:tblLook w:val="04A0" w:firstRow="1" w:lastRow="0" w:firstColumn="1" w:lastColumn="0" w:noHBand="0" w:noVBand="1"/>
-      </w:tblPr>
-      <w:tblGrid>
-        <w:gridCol w:w="8638"/>
-      </w:tblGrid>
-      <w:tr>
-        <w:tc>
-          <w:tcPr>
-            <w:tcW w:w="8638" w:type="dxa"/>
-            <w:tcBorders>
-              <w:top w:val="single" w:sz="6" w:space="0" w:color="999999"/>
-              <w:left w:val="single" w:sz="6" w:space="0" w:color="999999"/>
-              <w:bottom w:val="single" w:sz="6" w:space="0" w:color="999999"/>
-              <w:right w:val="single" w:sz="6" w:space="0" w:color="999999"/>
-            </w:tcBorders>
-            <w:shd w:val="clear" w:color="auto" w:fill="E6E6E6"/>
-          </w:tcPr>
-          <w:p>
-            <w:pPr>
-              <w:spacing w:line="360" w:lineRule="auto"/>
-              <w:jc w:val="both"/>
-            </w:pPr>
-            <w:r>
-              <w:rPr>
-                <w:b/>
-                <w:sz w:val="16"/>
-              </w:rPr>
-              <w:t xml:space="preserve">El Proyecto Incluye </w:t>
-            </w:r>
-          </w:p>
-        </w:tc>
-      </w:tr>
-      <w:tr>
-        <w:tc>
-          <w:tcPr>
-            <w:tcW w:w="8638" w:type="dxa"/>
-            <w:tcBorders>
-              <w:top w:val="single" w:sz="6" w:space="0" w:color="999999"/>
-              <w:left w:val="single" w:sz="6" w:space="0" w:color="999999"/>
-              <w:bottom w:val="single" w:sz="6" w:space="0" w:color="999999"/>
-              <w:right w:val="single" w:sz="6" w:space="0" w:color="999999"/>
-            </w:tcBorders>
-          </w:tcPr>
-          <w:p>
-            <w:pPr>
-              <w:spacing w:line="360" w:lineRule="auto"/>
-              <w:jc w:val="both"/>
-            </w:pPr>
-            <w:r>
-              <w:rPr>
-                <w:sz w:val="18"/>
-              </w:rPr>
-              <w:t xml:space="preserve">Gráficos 2D </w:t>
-            </w:r>
-          </w:p>
-        </w:tc>
-      </w:tr>
-      <w:tr>
-        <w:tc>
-          <w:tcPr>
-            <w:tcW w:w="8638" w:type="dxa"/>
-            <w:tcBorders>
-              <w:top w:val="single" w:sz="6" w:space="0" w:color="999999"/>
-              <w:left w:val="single" w:sz="6" w:space="0" w:color="999999"/>
-              <w:bottom w:val="single" w:sz="6" w:space="0" w:color="999999"/>
-              <w:right w:val="single" w:sz="6" w:space="0" w:color="999999"/>
-            </w:tcBorders>
-          </w:tcPr>
-          <w:p>
-            <w:pPr>
-              <w:spacing w:line="360" w:lineRule="auto"/>
-              <w:jc w:val="both"/>
-            </w:pPr>
-            <w:r>
-              <w:rPr>
-                <w:sz w:val="18"/>
-              </w:rPr>
-              <w:t xml:space="preserve">Diversión para cualquier edad </w:t>
-            </w:r>
-          </w:p>
-        </w:tc>
-      </w:tr>
-      <w:tr>
-        <w:tc>
-          <w:tcPr>
-            <w:tcW w:w="8638" w:type="dxa"/>
-            <w:tcBorders>
-              <w:top w:val="single" w:sz="6" w:space="0" w:color="999999"/>
-              <w:left w:val="single" w:sz="6" w:space="0" w:color="999999"/>
-              <w:bottom w:val="single" w:sz="6" w:space="0" w:color="999999"/>
-              <w:right w:val="single" w:sz="6" w:space="0" w:color="999999"/>
-            </w:tcBorders>
-          </w:tcPr>
-          <w:p>
-            <w:pPr>
-              <w:spacing w:line="360" w:lineRule="auto"/>
-              <w:jc w:val="both"/>
-            </w:pPr>
-            <w:r>
-              <w:rPr>
-                <w:sz w:val="18"/>
-              </w:rPr>
-              <w:t xml:space="preserve">Mensaje de amistad. (Narración de cuentos, dirección de arte u otras áreas) </w:t>
-            </w:r>
-          </w:p>
-        </w:tc>
-      </w:tr>
-      <w:tr>
-        <w:tc>
-          <w:tcPr>
-            <w:tcW w:w="8638" w:type="dxa"/>
-            <w:tcBorders>
-              <w:top w:val="single" w:sz="6" w:space="0" w:color="999999"/>
-              <w:left w:val="single" w:sz="6" w:space="0" w:color="999999"/>
-              <w:bottom w:val="single" w:sz="6" w:space="0" w:color="999999"/>
-              <w:right w:val="single" w:sz="6" w:space="0" w:color="999999"/>
-            </w:tcBorders>
-          </w:tcPr>
-          <w:p>
-            <w:pPr>
-              <w:spacing w:line="360" w:lineRule="auto"/>
-              <w:jc w:val="both"/>
-            </w:pPr>
-            <w:r>
-              <w:rPr>
-                <w:sz w:val="18"/>
-              </w:rPr>
-              <w:t xml:space="preserve">Facilidad para jugar </w:t>
-            </w:r>
-          </w:p>
-        </w:tc>
-      </w:tr>
-    </w:tbl>
-    <w:p>
-      <w:pPr>
-        <w:spacing w:after="227" w:line="360" w:lineRule="auto"/>
-        <w:ind w:left="720"/>
-        <w:jc w:val="both"/>
-      </w:pPr>
-      <w:r>
+        <w:rPr>
+          <w:rFonts w:ascii="Arial" w:hAnsi="Arial" w:cs="Arial"/>
+          <w:b/>
+          <w:sz w:val="24"/>
+          <w:szCs w:val="24"/>
+        </w:rPr>
+      </w:pPr>
+      <w:r>
+        <w:rPr>
+          <w:rFonts w:ascii="Arial" w:hAnsi="Arial" w:cs="Arial"/>
+          <w:b/>
+          <w:sz w:val="24"/>
+          <w:szCs w:val="24"/>
+        </w:rPr>
+        <w:t>Alcance</w:t>
+      </w:r>
+    </w:p>
+    <w:p>
+      <w:pPr>
+        <w:spacing w:line="360" w:lineRule="auto"/>
+        <w:jc w:val="both"/>
+        <w:rPr>
+          <w:rFonts w:ascii="Arial" w:hAnsi="Arial" w:cs="Arial"/>
+        </w:rPr>
+      </w:pPr>
+      <w:r>
+        <w:rPr>
+          <w:rFonts w:ascii="Arial" w:hAnsi="Arial" w:cs="Arial"/>
+        </w:rPr>
+        <w:tab/>
+        <w:t>El juego se podrá adaptar para usuarios de todas las edades, al mostrar un entorno agradable a la vista y con ello lograr captar la atención desde niños hasta adultos así como un historia fácil de entender con la cual se fomentaran los valores de amistad y lealtad, lo cual es la finalidad del juego.</w:t>
+      </w:r>
+    </w:p>
+    <w:p>
+      <w:pPr>
+        <w:spacing w:line="360" w:lineRule="auto"/>
+        <w:jc w:val="both"/>
+        <w:rPr>
+          <w:rFonts w:ascii="Arial" w:hAnsi="Arial" w:cs="Arial"/>
+        </w:rPr>
+      </w:pPr>
+      <w:r>
+        <w:rPr>
+          <w:rFonts w:ascii="Arial" w:hAnsi="Arial" w:cs="Arial"/>
+        </w:rPr>
+        <w:lastRenderedPageBreak/>
+        <w:t xml:space="preserve">Dentro de los requisitos que se necesitan para </w:t>
+      </w:r>
+      <w:r>
+        <w:rPr>
+          <w:rFonts w:ascii="Arial" w:hAnsi="Arial" w:cs="Arial"/>
+        </w:rPr>
+        <w:t>ejecutar el juego se podrá ejecutar en cualquier ordenador con sistema operativo Windows.</w:t>
+      </w:r>
+    </w:p>
+    <w:p>
+      <w:pPr>
+        <w:spacing w:line="360" w:lineRule="auto"/>
+        <w:jc w:val="both"/>
+        <w:rPr>
+          <w:rFonts w:ascii="Arial" w:hAnsi="Arial" w:cs="Arial"/>
+        </w:rPr>
+      </w:pPr>
+      <w:r>
+        <w:rPr>
+          <w:rFonts w:ascii="Arial" w:hAnsi="Arial" w:cs="Arial"/>
+        </w:rPr>
+        <w:t>Entre algunas cosas más que incluye están:</w:t>
+      </w:r>
+    </w:p>
+    <w:p>
+      <w:pPr>
+        <w:spacing w:line="360" w:lineRule="auto"/>
+        <w:jc w:val="both"/>
+        <w:rPr>
+          <w:rFonts w:ascii="Arial" w:hAnsi="Arial" w:cs="Arial"/>
+        </w:rPr>
+      </w:pPr>
+    </w:p>
+    <w:p>
+      <w:pPr>
+        <w:spacing w:line="360" w:lineRule="auto"/>
+        <w:jc w:val="both"/>
+        <w:rPr>
+          <w:rFonts w:ascii="Arial" w:hAnsi="Arial" w:cs="Arial"/>
+          <w:b/>
+        </w:rPr>
+      </w:pPr>
+      <w:r>
+        <w:rPr>
+          <w:rFonts w:ascii="Arial" w:hAnsi="Arial" w:cs="Arial"/>
+          <w:b/>
+        </w:rPr>
+        <w:t xml:space="preserve">Gráficos 2D </w:t>
+      </w:r>
+    </w:p>
+    <w:p>
+      <w:pPr>
+        <w:spacing w:line="360" w:lineRule="auto"/>
+        <w:jc w:val="both"/>
+        <w:rPr>
+          <w:rFonts w:ascii="Arial" w:hAnsi="Arial" w:cs="Arial"/>
+        </w:rPr>
+      </w:pPr>
+      <w:r>
+        <w:rPr>
+          <w:rFonts w:ascii="Arial" w:hAnsi="Arial" w:cs="Arial"/>
+        </w:rPr>
+        <w:tab/>
+      </w:r>
+      <w:r>
+        <w:rPr>
+          <w:rFonts w:ascii="Arial" w:hAnsi="Arial" w:cs="Arial"/>
+        </w:rPr>
+        <w:t>El juego contendrá gráficos en 2D por lo cual los movimientos de los personajes serán solo de manera hor</w:t>
+      </w:r>
+      <w:r>
+        <w:rPr>
+          <w:rFonts w:ascii="Arial" w:hAnsi="Arial" w:cs="Arial"/>
+        </w:rPr>
+        <w:t>izontal y vertical.</w:t>
+      </w:r>
+    </w:p>
+    <w:p>
+      <w:pPr>
+        <w:spacing w:line="360" w:lineRule="auto"/>
+        <w:jc w:val="both"/>
+        <w:rPr>
+          <w:rFonts w:ascii="Arial" w:hAnsi="Arial" w:cs="Arial"/>
+          <w:b/>
+        </w:rPr>
+      </w:pPr>
+      <w:r>
+        <w:rPr>
+          <w:rFonts w:ascii="Arial" w:hAnsi="Arial" w:cs="Arial"/>
+          <w:b/>
+        </w:rPr>
+        <w:t>Diversión para cualquier edad</w:t>
+      </w:r>
+      <w:r>
+        <w:rPr>
+          <w:rFonts w:ascii="Arial" w:hAnsi="Arial" w:cs="Arial"/>
+          <w:b/>
+        </w:rPr>
         <w:t xml:space="preserve"> </w:t>
       </w:r>
     </w:p>
-    <w:tbl>
-      <w:tblPr>
-        <w:tblStyle w:val="TableGrid"/>
-        <w:tblW w:w="8638" w:type="dxa"/>
-        <w:tblInd w:w="801" w:type="dxa"/>
-        <w:tblCellMar>
-          <w:top w:w="92" w:type="dxa"/>
-          <w:left w:w="70" w:type="dxa"/>
-          <w:right w:w="115" w:type="dxa"/>
-        </w:tblCellMar>
-        <w:tblLook w:val="04A0" w:firstRow="1" w:lastRow="0" w:firstColumn="1" w:lastColumn="0" w:noHBand="0" w:noVBand="1"/>
-      </w:tblPr>
-      <w:tblGrid>
-        <w:gridCol w:w="8638"/>
-      </w:tblGrid>
-      <w:tr>
-        <w:tc>
-          <w:tcPr>
-            <w:tcW w:w="8638" w:type="dxa"/>
-            <w:tcBorders>
-              <w:top w:val="single" w:sz="6" w:space="0" w:color="999999"/>
-              <w:left w:val="single" w:sz="6" w:space="0" w:color="999999"/>
-              <w:bottom w:val="single" w:sz="6" w:space="0" w:color="999999"/>
-              <w:right w:val="single" w:sz="6" w:space="0" w:color="999999"/>
-            </w:tcBorders>
-            <w:shd w:val="clear" w:color="auto" w:fill="E6E6E6"/>
-          </w:tcPr>
-          <w:p>
-            <w:pPr>
-              <w:spacing w:line="360" w:lineRule="auto"/>
-              <w:jc w:val="both"/>
-            </w:pPr>
-            <w:r>
-              <w:rPr>
-                <w:b/>
-                <w:sz w:val="16"/>
-              </w:rPr>
-              <w:t xml:space="preserve">El Proyecto Excluye </w:t>
-            </w:r>
-          </w:p>
-        </w:tc>
-      </w:tr>
-      <w:tr>
-        <w:tc>
-          <w:tcPr>
-            <w:tcW w:w="8638" w:type="dxa"/>
-            <w:tcBorders>
-              <w:top w:val="single" w:sz="6" w:space="0" w:color="999999"/>
-              <w:left w:val="single" w:sz="6" w:space="0" w:color="999999"/>
-              <w:bottom w:val="single" w:sz="6" w:space="0" w:color="999999"/>
-              <w:right w:val="single" w:sz="6" w:space="0" w:color="999999"/>
-            </w:tcBorders>
-          </w:tcPr>
-          <w:p>
-            <w:pPr>
-              <w:spacing w:line="360" w:lineRule="auto"/>
-              <w:jc w:val="both"/>
-            </w:pPr>
-            <w:r>
-              <w:rPr>
-                <w:sz w:val="18"/>
-              </w:rPr>
-              <w:t xml:space="preserve">Violencia. </w:t>
-            </w:r>
-          </w:p>
-        </w:tc>
-      </w:tr>
-      <w:tr>
-        <w:tc>
-          <w:tcPr>
-            <w:tcW w:w="8638" w:type="dxa"/>
-            <w:tcBorders>
-              <w:top w:val="single" w:sz="6" w:space="0" w:color="999999"/>
-              <w:left w:val="single" w:sz="6" w:space="0" w:color="999999"/>
-              <w:bottom w:val="single" w:sz="6" w:space="0" w:color="999999"/>
-              <w:right w:val="single" w:sz="6" w:space="0" w:color="999999"/>
-            </w:tcBorders>
-          </w:tcPr>
-          <w:p>
-            <w:pPr>
-              <w:spacing w:line="360" w:lineRule="auto"/>
-              <w:jc w:val="both"/>
-            </w:pPr>
-            <w:r>
-              <w:rPr>
-                <w:sz w:val="18"/>
-              </w:rPr>
-              <w:t xml:space="preserve">Lenguaje Explicito. </w:t>
-            </w:r>
-          </w:p>
-        </w:tc>
-      </w:tr>
-      <w:tr>
-        <w:tc>
-          <w:tcPr>
-            <w:tcW w:w="8638" w:type="dxa"/>
-            <w:tcBorders>
-              <w:top w:val="single" w:sz="6" w:space="0" w:color="999999"/>
-              <w:left w:val="single" w:sz="6" w:space="0" w:color="999999"/>
-              <w:bottom w:val="single" w:sz="6" w:space="0" w:color="999999"/>
-              <w:right w:val="single" w:sz="6" w:space="0" w:color="999999"/>
-            </w:tcBorders>
-          </w:tcPr>
-          <w:p>
-            <w:pPr>
-              <w:spacing w:line="360" w:lineRule="auto"/>
-              <w:jc w:val="both"/>
-            </w:pPr>
-            <w:r>
-              <w:rPr>
-                <w:sz w:val="18"/>
-              </w:rPr>
-              <w:t xml:space="preserve">Armas de fuego. </w:t>
-            </w:r>
-          </w:p>
-        </w:tc>
-      </w:tr>
-    </w:tbl>
+    <w:p>
+      <w:pPr>
+        <w:spacing w:line="360" w:lineRule="auto"/>
+        <w:jc w:val="both"/>
+        <w:rPr>
+          <w:rFonts w:ascii="Arial" w:hAnsi="Arial" w:cs="Arial"/>
+        </w:rPr>
+      </w:pPr>
+      <w:r>
+        <w:rPr>
+          <w:rFonts w:ascii="Arial" w:hAnsi="Arial" w:cs="Arial"/>
+        </w:rPr>
+        <w:tab/>
+        <w:t>El juego está diseñado para que sea</w:t>
+      </w:r>
+      <w:r>
+        <w:rPr>
+          <w:rFonts w:ascii="Arial" w:hAnsi="Arial" w:cs="Arial"/>
+        </w:rPr>
+        <w:t xml:space="preserve"> posible jugarlo desde pequeños hasta adultos buscando tener gráficos atractivos para ello y una historia fácil de contar pero con contenido donde r</w:t>
+      </w:r>
+      <w:r>
+        <w:rPr>
+          <w:rFonts w:ascii="Arial" w:hAnsi="Arial" w:cs="Arial"/>
+        </w:rPr>
+        <w:t>esalten valores como la amistad.</w:t>
+      </w:r>
+    </w:p>
+    <w:p>
+      <w:pPr>
+        <w:spacing w:line="360" w:lineRule="auto"/>
+        <w:jc w:val="both"/>
+        <w:rPr>
+          <w:rFonts w:ascii="Arial" w:hAnsi="Arial" w:cs="Arial"/>
+          <w:b/>
+          <w:sz w:val="24"/>
+          <w:szCs w:val="24"/>
+        </w:rPr>
+      </w:pPr>
+      <w:r>
+        <w:rPr>
+          <w:rFonts w:ascii="Arial" w:hAnsi="Arial" w:cs="Arial"/>
+          <w:b/>
+          <w:sz w:val="24"/>
+          <w:szCs w:val="24"/>
+        </w:rPr>
+        <w:t>Mensaje de amistad</w:t>
+      </w:r>
+    </w:p>
+    <w:p>
+      <w:pPr>
+        <w:spacing w:line="360" w:lineRule="auto"/>
+        <w:ind w:firstLine="708"/>
+        <w:jc w:val="both"/>
+        <w:rPr>
+          <w:rFonts w:ascii="Arial" w:hAnsi="Arial" w:cs="Arial"/>
+        </w:rPr>
+      </w:pPr>
+      <w:r>
+        <w:rPr>
+          <w:rFonts w:ascii="Arial" w:hAnsi="Arial" w:cs="Arial"/>
+        </w:rPr>
+        <w:t>El juego contara una historia donde se resalte la amistad que existe entre una mascota y su dueño, la cual pasara por diferentes situaciones para poder llegar a estar con su amo y amigo otra vez.</w:t>
+      </w:r>
+    </w:p>
+    <w:p>
+      <w:pPr>
+        <w:spacing w:line="360" w:lineRule="auto"/>
+        <w:jc w:val="both"/>
+        <w:rPr>
+          <w:rFonts w:ascii="Arial" w:hAnsi="Arial" w:cs="Arial"/>
+          <w:b/>
+          <w:sz w:val="24"/>
+          <w:szCs w:val="24"/>
+        </w:rPr>
+      </w:pPr>
+      <w:r>
+        <w:rPr>
+          <w:rFonts w:ascii="Arial" w:hAnsi="Arial" w:cs="Arial"/>
+          <w:b/>
+          <w:sz w:val="24"/>
+          <w:szCs w:val="24"/>
+        </w:rPr>
+        <w:t>Violencia</w:t>
+      </w:r>
+    </w:p>
+    <w:p>
+      <w:pPr>
+        <w:spacing w:line="360" w:lineRule="auto"/>
+        <w:jc w:val="both"/>
+        <w:rPr>
+          <w:rFonts w:ascii="Arial" w:hAnsi="Arial" w:cs="Arial"/>
+        </w:rPr>
+      </w:pPr>
+      <w:r>
+        <w:rPr>
+          <w:rFonts w:ascii="Arial" w:hAnsi="Arial" w:cs="Arial"/>
+        </w:rPr>
+        <w:tab/>
+        <w:t xml:space="preserve">Al ser un juego con el cual se esperan fomentar valores, todo tipo de violencia explícita quedara excluida del mismo, así como se evita mostrar situaciones que fomenten la violencia. </w:t>
+      </w:r>
+    </w:p>
+    <w:p>
+      <w:pPr>
+        <w:spacing w:line="360" w:lineRule="auto"/>
+        <w:jc w:val="both"/>
+        <w:rPr>
+          <w:rFonts w:ascii="Arial" w:hAnsi="Arial" w:cs="Arial"/>
+          <w:b/>
+          <w:sz w:val="24"/>
+          <w:szCs w:val="24"/>
+        </w:rPr>
+      </w:pPr>
+      <w:r>
+        <w:rPr>
+          <w:rFonts w:ascii="Arial" w:hAnsi="Arial" w:cs="Arial"/>
+          <w:b/>
+          <w:sz w:val="24"/>
+          <w:szCs w:val="24"/>
+        </w:rPr>
+        <w:t>Lenguaje explicito</w:t>
+      </w:r>
+    </w:p>
+    <w:p>
+      <w:pPr>
+        <w:spacing w:line="360" w:lineRule="auto"/>
+        <w:jc w:val="both"/>
+        <w:rPr>
+          <w:rFonts w:ascii="Arial" w:hAnsi="Arial" w:cs="Arial"/>
+        </w:rPr>
+      </w:pPr>
+      <w:r>
+        <w:rPr>
+          <w:rFonts w:ascii="Arial" w:hAnsi="Arial" w:cs="Arial"/>
+        </w:rPr>
+        <w:tab/>
+        <w:t>Dentro del juego no se ocuparan palabras altisonantes o un lenguaje soez para evitar fomentar este tipo de lenguaje entre los usuarios del mismo.</w:t>
+      </w:r>
+    </w:p>
+    <w:p>
+      <w:pPr>
+        <w:spacing w:line="360" w:lineRule="auto"/>
+        <w:jc w:val="both"/>
+        <w:rPr>
+          <w:rFonts w:ascii="Arial" w:hAnsi="Arial" w:cs="Arial"/>
+          <w:b/>
+          <w:sz w:val="24"/>
+          <w:szCs w:val="24"/>
+        </w:rPr>
+      </w:pPr>
+      <w:r>
+        <w:rPr>
+          <w:rFonts w:ascii="Arial" w:hAnsi="Arial" w:cs="Arial"/>
+          <w:b/>
+          <w:sz w:val="24"/>
+          <w:szCs w:val="24"/>
+        </w:rPr>
+        <w:t>Armas de fuego</w:t>
+      </w:r>
+    </w:p>
+    <w:p>
+      <w:pPr>
+        <w:spacing w:line="360" w:lineRule="auto"/>
+        <w:jc w:val="both"/>
+        <w:rPr>
+          <w:rFonts w:ascii="Arial" w:hAnsi="Arial" w:cs="Arial"/>
+        </w:rPr>
+      </w:pPr>
+      <w:r>
+        <w:rPr>
+          <w:rFonts w:ascii="Arial" w:hAnsi="Arial" w:cs="Arial"/>
+        </w:rPr>
+        <w:tab/>
+        <w:t>Se excluyen totalmente este tipo de objetos dentro del juego a fin de no promover el uso de las mismas, se utilizaran acciones menos violentas para lograr evadir o eliminar los obstáculos que se presenten dentro del juego</w:t>
+      </w:r>
+    </w:p>
     <w:p>
       <w:pPr>
         <w:spacing w:after="265" w:line="360" w:lineRule="auto"/>
         <w:ind w:left="720"/>
         <w:jc w:val="both"/>
       </w:pPr>
-      <w:r>
-        <w:t xml:space="preserve"> </w:t>
+    </w:p>
+    <w:p>
+      <w:pPr>
+        <w:spacing w:after="265" w:line="360" w:lineRule="auto"/>
+        <w:jc w:val="both"/>
+        <w:rPr>
+          <w:rFonts w:ascii="Arial" w:hAnsi="Arial" w:cs="Arial"/>
+          <w:b/>
+          <w:sz w:val="24"/>
+          <w:szCs w:val="24"/>
+        </w:rPr>
+      </w:pPr>
+      <w:r>
+        <w:rPr>
+          <w:rFonts w:ascii="Arial" w:hAnsi="Arial" w:cs="Arial"/>
+          <w:b/>
+          <w:sz w:val="24"/>
+          <w:szCs w:val="24"/>
+        </w:rPr>
+        <w:lastRenderedPageBreak/>
+        <w:t>Limitaciones</w:t>
+      </w:r>
+    </w:p>
+    <w:p>
+      <w:pPr>
+        <w:spacing w:after="265" w:line="360" w:lineRule="auto"/>
+        <w:jc w:val="both"/>
+        <w:rPr>
+          <w:rFonts w:ascii="Arial" w:hAnsi="Arial" w:cs="Arial"/>
+        </w:rPr>
+      </w:pPr>
+      <w:r>
+        <w:rPr>
+          <w:rFonts w:ascii="Arial" w:hAnsi="Arial" w:cs="Arial"/>
+        </w:rPr>
+        <w:t xml:space="preserve">Por la limitante del tiempo en esta etapa solo se diseñara y ejecutara la introducción y el primer nivel del juego. </w:t>
+      </w:r>
+      <w:r>
+        <w:rPr>
+          <w:rFonts w:ascii="Arial" w:hAnsi="Arial" w:cs="Arial"/>
+        </w:rPr>
+        <w:t>Así</w:t>
+      </w:r>
+      <w:r>
+        <w:rPr>
+          <w:rFonts w:ascii="Arial" w:hAnsi="Arial" w:cs="Arial"/>
+        </w:rPr>
+        <w:t xml:space="preserve"> mismo solo</w:t>
+      </w:r>
+      <w:r>
+        <w:rPr>
+          <w:rFonts w:ascii="Arial" w:hAnsi="Arial" w:cs="Arial"/>
+        </w:rPr>
+        <w:t xml:space="preserve"> se podrá ejecutar en primera instancia en equipos con plataforma Windows.</w:t>
       </w:r>
     </w:p>
     <w:p>
@@ -2131,67 +2375,6 @@
         <w:ind w:left="720"/>
         <w:jc w:val="both"/>
       </w:pPr>
-      <w:r>
-        <w:rPr>
-          <w:rFonts w:ascii="Arial" w:hAnsi="Arial" w:cs="Arial"/>
-        </w:rPr>
-        <w:t>El juego contendrá gráficos en 2D por lo cual los movimientos de los personajes serán solo de manera hor</w:t>
-      </w:r>
-      <w:r>
-        <w:rPr>
-          <w:rFonts w:ascii="Arial" w:hAnsi="Arial" w:cs="Arial"/>
-        </w:rPr>
-        <w:t>izontal y vertical, de igual forma será posible jugarlo desde pequeños hasta adultos buscando tener gráficos atractivos para ello y una historia fácil de contar pero con contenido donde resalten valores como la amistad, excluyendo situaciones de violencia, lenguaje explícito o vulgar o armas de fuego para no fomentar el uso de las mismas</w:t>
-      </w:r>
-      <w:r>
-        <w:t>.</w:t>
-      </w:r>
-    </w:p>
-    <w:p>
-      <w:pPr>
-        <w:spacing w:after="265" w:line="360" w:lineRule="auto"/>
-        <w:ind w:left="720"/>
-        <w:jc w:val="both"/>
-        <w:rPr>
-          <w:rFonts w:ascii="Arial" w:hAnsi="Arial" w:cs="Arial"/>
-          <w:b/>
-          <w:sz w:val="24"/>
-          <w:szCs w:val="24"/>
-        </w:rPr>
-      </w:pPr>
-      <w:r>
-        <w:rPr>
-          <w:rFonts w:ascii="Arial" w:hAnsi="Arial" w:cs="Arial"/>
-          <w:b/>
-          <w:sz w:val="24"/>
-          <w:szCs w:val="24"/>
-        </w:rPr>
-        <w:lastRenderedPageBreak/>
-        <w:t>Limitaciones</w:t>
-      </w:r>
-    </w:p>
-    <w:p>
-      <w:pPr>
-        <w:spacing w:after="265" w:line="360" w:lineRule="auto"/>
-        <w:ind w:left="720"/>
-        <w:jc w:val="both"/>
-        <w:rPr>
-          <w:rFonts w:ascii="Arial" w:hAnsi="Arial" w:cs="Arial"/>
-        </w:rPr>
-      </w:pPr>
-      <w:r>
-        <w:rPr>
-          <w:rFonts w:ascii="Arial" w:hAnsi="Arial" w:cs="Arial"/>
-        </w:rPr>
-        <w:t>Por la limitante del tiempo en esta etapa solo se diseñara y ejecutara la introducción y el primer nivel del juego. Asi mismo solo se podrá ejecutar en las plataformas mencionadas anteriormente.</w:t>
-      </w:r>
-    </w:p>
-    <w:p>
-      <w:pPr>
-        <w:spacing w:after="265" w:line="360" w:lineRule="auto"/>
-        <w:ind w:left="720"/>
-        <w:jc w:val="both"/>
-      </w:pPr>
     </w:p>
     <w:p>
       <w:pPr>
@@ -2201,8 +2384,6 @@
       <w:r>
         <w:t xml:space="preserve"> </w:t>
       </w:r>
-      <w:bookmarkStart w:id="5" w:name="_GoBack"/>
-      <w:bookmarkEnd w:id="5"/>
     </w:p>
     <w:sectPr>
       <w:pgSz w:w="12240" w:h="15840"/>
@@ -2269,6 +2450,119 @@
 <file path=word/numbering.xml><?xml version="1.0" encoding="utf-8"?>
 <w:numbering xmlns:wpc="http://schemas.microsoft.com/office/word/2010/wordprocessingCanvas" xmlns:mc="http://schemas.openxmlformats.org/markup-compatibility/2006" xmlns:o="urn:schemas-microsoft-com:office:office" xmlns:r="http://schemas.openxmlformats.org/officeDocument/2006/relationships" xmlns:m="http://schemas.openxmlformats.org/officeDocument/2006/math" xmlns:v="urn:schemas-microsoft-com:vml" xmlns:wp14="http://schemas.microsoft.com/office/word/2010/wordprocessingDrawing" xmlns:wp="http://schemas.openxmlformats.org/drawingml/2006/wordprocessingDrawing" xmlns:w10="urn:schemas-microsoft-com:office:word" xmlns:w="http://schemas.openxmlformats.org/wordprocessingml/2006/main" xmlns:w14="http://schemas.microsoft.com/office/word/2010/wordml" xmlns:w15="http://schemas.microsoft.com/office/word/2012/wordml" xmlns:wpg="http://schemas.microsoft.com/office/word/2010/wordprocessingGroup" xmlns:wpi="http://schemas.microsoft.com/office/word/2010/wordprocessingInk" xmlns:wne="http://schemas.microsoft.com/office/word/2006/wordml" xmlns:wps="http://schemas.microsoft.com/office/word/2010/wordprocessingShape" mc:Ignorable="w14 w15 wp14">
   <w:abstractNum w:abstractNumId="0">
+    <w:nsid w:val="447868E9"/>
+    <w:multiLevelType w:val="hybridMultilevel"/>
+    <w:tmpl w:val="DF1247FA"/>
+    <w:lvl w:ilvl="0" w:tplc="080A0001">
+      <w:start w:val="1"/>
+      <w:numFmt w:val="bullet"/>
+      <w:lvlText w:val=""/>
+      <w:lvlJc w:val="left"/>
+      <w:pPr>
+        <w:ind w:left="720" w:hanging="360"/>
+      </w:pPr>
+      <w:rPr>
+        <w:rFonts w:ascii="Symbol" w:hAnsi="Symbol" w:hint="default"/>
+      </w:rPr>
+    </w:lvl>
+    <w:lvl w:ilvl="1" w:tplc="080A0003" w:tentative="1">
+      <w:start w:val="1"/>
+      <w:numFmt w:val="bullet"/>
+      <w:lvlText w:val="o"/>
+      <w:lvlJc w:val="left"/>
+      <w:pPr>
+        <w:ind w:left="1440" w:hanging="360"/>
+      </w:pPr>
+      <w:rPr>
+        <w:rFonts w:ascii="Courier New" w:hAnsi="Courier New" w:cs="Courier New" w:hint="default"/>
+      </w:rPr>
+    </w:lvl>
+    <w:lvl w:ilvl="2" w:tplc="080A0005" w:tentative="1">
+      <w:start w:val="1"/>
+      <w:numFmt w:val="bullet"/>
+      <w:lvlText w:val=""/>
+      <w:lvlJc w:val="left"/>
+      <w:pPr>
+        <w:ind w:left="2160" w:hanging="360"/>
+      </w:pPr>
+      <w:rPr>
+        <w:rFonts w:ascii="Wingdings" w:hAnsi="Wingdings" w:hint="default"/>
+      </w:rPr>
+    </w:lvl>
+    <w:lvl w:ilvl="3" w:tplc="080A0001" w:tentative="1">
+      <w:start w:val="1"/>
+      <w:numFmt w:val="bullet"/>
+      <w:lvlText w:val=""/>
+      <w:lvlJc w:val="left"/>
+      <w:pPr>
+        <w:ind w:left="2880" w:hanging="360"/>
+      </w:pPr>
+      <w:rPr>
+        <w:rFonts w:ascii="Symbol" w:hAnsi="Symbol" w:hint="default"/>
+      </w:rPr>
+    </w:lvl>
+    <w:lvl w:ilvl="4" w:tplc="080A0003" w:tentative="1">
+      <w:start w:val="1"/>
+      <w:numFmt w:val="bullet"/>
+      <w:lvlText w:val="o"/>
+      <w:lvlJc w:val="left"/>
+      <w:pPr>
+        <w:ind w:left="3600" w:hanging="360"/>
+      </w:pPr>
+      <w:rPr>
+        <w:rFonts w:ascii="Courier New" w:hAnsi="Courier New" w:cs="Courier New" w:hint="default"/>
+      </w:rPr>
+    </w:lvl>
+    <w:lvl w:ilvl="5" w:tplc="080A0005" w:tentative="1">
+      <w:start w:val="1"/>
+      <w:numFmt w:val="bullet"/>
+      <w:lvlText w:val=""/>
+      <w:lvlJc w:val="left"/>
+      <w:pPr>
+        <w:ind w:left="4320" w:hanging="360"/>
+      </w:pPr>
+      <w:rPr>
+        <w:rFonts w:ascii="Wingdings" w:hAnsi="Wingdings" w:hint="default"/>
+      </w:rPr>
+    </w:lvl>
+    <w:lvl w:ilvl="6" w:tplc="080A0001" w:tentative="1">
+      <w:start w:val="1"/>
+      <w:numFmt w:val="bullet"/>
+      <w:lvlText w:val=""/>
+      <w:lvlJc w:val="left"/>
+      <w:pPr>
+        <w:ind w:left="5040" w:hanging="360"/>
+      </w:pPr>
+      <w:rPr>
+        <w:rFonts w:ascii="Symbol" w:hAnsi="Symbol" w:hint="default"/>
+      </w:rPr>
+    </w:lvl>
+    <w:lvl w:ilvl="7" w:tplc="080A0003" w:tentative="1">
+      <w:start w:val="1"/>
+      <w:numFmt w:val="bullet"/>
+      <w:lvlText w:val="o"/>
+      <w:lvlJc w:val="left"/>
+      <w:pPr>
+        <w:ind w:left="5760" w:hanging="360"/>
+      </w:pPr>
+      <w:rPr>
+        <w:rFonts w:ascii="Courier New" w:hAnsi="Courier New" w:cs="Courier New" w:hint="default"/>
+      </w:rPr>
+    </w:lvl>
+    <w:lvl w:ilvl="8" w:tplc="080A0005" w:tentative="1">
+      <w:start w:val="1"/>
+      <w:numFmt w:val="bullet"/>
+      <w:lvlText w:val=""/>
+      <w:lvlJc w:val="left"/>
+      <w:pPr>
+        <w:ind w:left="6480" w:hanging="360"/>
+      </w:pPr>
+      <w:rPr>
+        <w:rFonts w:ascii="Wingdings" w:hAnsi="Wingdings" w:hint="default"/>
+      </w:rPr>
+    </w:lvl>
+  </w:abstractNum>
+  <w:abstractNum w:abstractNumId="1">
     <w:nsid w:val="51223AA1"/>
     <w:multiLevelType w:val="multilevel"/>
     <w:tmpl w:val="ED5A3090"/>
@@ -2382,6 +2676,9 @@
     </w:lvl>
   </w:abstractNum>
   <w:num w:numId="1">
+    <w:abstractNumId w:val="1"/>
+  </w:num>
+  <w:num w:numId="2">
     <w:abstractNumId w:val="0"/>
   </w:num>
 </w:numbering>
@@ -3294,7 +3591,7 @@
 </file>
 
 <file path=customXml/itemProps1.xml><?xml version="1.0" encoding="utf-8"?>
-<ds:datastoreItem xmlns:ds="http://schemas.openxmlformats.org/officeDocument/2006/customXml" ds:itemID="{420E93AA-5C93-4C8C-AEC6-C72E6BCE77FC}">
+<ds:datastoreItem xmlns:ds="http://schemas.openxmlformats.org/officeDocument/2006/customXml" ds:itemID="{A470A27B-378E-431C-A974-7D0E0F57E7C1}">
   <ds:schemaRefs>
     <ds:schemaRef ds:uri="http://schemas.openxmlformats.org/officeDocument/2006/bibliography"/>
   </ds:schemaRefs>

</xml_diff>